<commit_message>
fix error on backdrop instruction
</commit_message>
<xml_diff>
--- a/TwoPlayerPong-Scratch/CoderDojoKPRC-Scratch-TwoPlayerPong.docx
+++ b/TwoPlayerPong-Scratch/CoderDojoKPRC-Scratch-TwoPlayerPong.docx
@@ -2,10 +2,7 @@
 <file path=word/document.xml><?xml version="1.0" encoding="utf-8"?>
 <w:document xmlns:wpc="http://schemas.microsoft.com/office/word/2010/wordprocessingCanvas" xmlns:mo="http://schemas.microsoft.com/office/mac/office/2008/main" xmlns:mc="http://schemas.openxmlformats.org/markup-compatibility/2006" xmlns:mv="urn:schemas-microsoft-com:mac:vml" xmlns:o="urn:schemas-microsoft-com:office:office" xmlns:r="http://schemas.openxmlformats.org/officeDocument/2006/relationships" xmlns:m="http://schemas.openxmlformats.org/officeDocument/2006/math" xmlns:v="urn:schemas-microsoft-com:vml" xmlns:wp14="http://schemas.microsoft.com/office/word/2010/wordprocessingDrawing" xmlns:wp="http://schemas.openxmlformats.org/drawingml/2006/wordprocessingDrawing" xmlns:w10="urn:schemas-microsoft-com:office:word" xmlns:w="http://schemas.openxmlformats.org/wordprocessingml/2006/main" xmlns:w14="http://schemas.microsoft.com/office/word/2010/wordml" xmlns:w15="http://schemas.microsoft.com/office/word/2012/wordml" xmlns:wpg="http://schemas.microsoft.com/office/word/2010/wordprocessingGroup" xmlns:wpi="http://schemas.microsoft.com/office/word/2010/wordprocessingInk" xmlns:wne="http://schemas.microsoft.com/office/word/2006/wordml" xmlns:wps="http://schemas.microsoft.com/office/word/2010/wordprocessingShape" mc:Ignorable="w14 w15 wp14">
   <w:body>
-    <w:p>
-      <w:bookmarkStart w:id="0" w:name="_GoBack"/>
-      <w:bookmarkEnd w:id="0"/>
-    </w:p>
+    <w:p/>
     <w:p/>
     <w:p/>
     <w:tbl>
@@ -206,28 +203,6 @@
               <w:t xml:space="preserve"> </w:t>
             </w:r>
           </w:p>
-          <w:p>
-            <w:pPr>
-              <w:jc w:val="center"/>
-            </w:pPr>
-          </w:p>
-          <w:p>
-            <w:pPr>
-              <w:jc w:val="center"/>
-            </w:pPr>
-            <w:r>
-              <w:t xml:space="preserve">Add two </w:t>
-            </w:r>
-            <w:r>
-              <w:rPr>
-                <w:i/>
-              </w:rPr>
-              <w:t>red rectangles</w:t>
-            </w:r>
-            <w:r>
-              <w:t xml:space="preserve"> along the edges of the backdrop</w:t>
-            </w:r>
-          </w:p>
         </w:tc>
         <w:tc>
           <w:tcPr>
@@ -425,6 +400,9 @@
             <w:r>
               <w:t xml:space="preserve"> in the middle of the paint grid.</w:t>
             </w:r>
+            <w:r>
+              <w:t xml:space="preserve"> Make sure your paddle is big.</w:t>
+            </w:r>
           </w:p>
           <w:p>
             <w:pPr>
@@ -508,19 +486,11 @@
             <w:r>
               <w:t xml:space="preserve"> to </w:t>
             </w:r>
-            <w:proofErr w:type="spellStart"/>
             <w:r>
               <w:rPr>
                 <w:i/>
               </w:rPr>
-              <w:t>PaddleOne</w:t>
-            </w:r>
-            <w:proofErr w:type="spellEnd"/>
-            <w:r>
-              <w:rPr>
-                <w:i/>
-              </w:rPr>
-              <w:t>.</w:t>
+              <w:t>PaddleOne.</w:t>
             </w:r>
           </w:p>
           <w:p>
@@ -798,14 +768,12 @@
             <w:r>
               <w:t xml:space="preserve">Rename the second sprite to be </w:t>
             </w:r>
-            <w:proofErr w:type="spellStart"/>
             <w:r>
               <w:rPr>
                 <w:i/>
               </w:rPr>
               <w:t>PaddleTwo</w:t>
             </w:r>
-            <w:proofErr w:type="spellEnd"/>
             <w:r>
               <w:t xml:space="preserve"> using the </w:t>
             </w:r>
@@ -963,6 +931,14 @@
             <w:r>
               <w:t xml:space="preserve"> in the middle of the paint grid</w:t>
             </w:r>
+            <w:r>
+              <w:t xml:space="preserve">. Make sure your ball is </w:t>
+            </w:r>
+            <w:bookmarkStart w:id="0" w:name="_GoBack"/>
+            <w:bookmarkEnd w:id="0"/>
+            <w:r>
+              <w:t>small.</w:t>
+            </w:r>
           </w:p>
           <w:p>
             <w:pPr>
@@ -1302,64 +1278,54 @@
             <w:r>
               <w:t xml:space="preserve"> and rename this new sprite to </w:t>
             </w:r>
-            <w:proofErr w:type="spellStart"/>
             <w:r>
               <w:rPr>
                 <w:i/>
               </w:rPr>
-              <w:t>EndZoneOne</w:t>
-            </w:r>
-            <w:proofErr w:type="spellEnd"/>
+              <w:t>EndZoneOne.</w:t>
+            </w:r>
+          </w:p>
+          <w:p>
+            <w:pPr>
+              <w:spacing w:line="276" w:lineRule="auto"/>
+              <w:jc w:val="center"/>
+              <w:rPr>
+                <w:b/>
+              </w:rPr>
+            </w:pPr>
+            <w:r>
+              <w:t>Place this sprite along the left edge of the stage.</w:t>
+            </w:r>
+          </w:p>
+          <w:p>
+            <w:pPr>
+              <w:spacing w:line="276" w:lineRule="auto"/>
+              <w:jc w:val="center"/>
+            </w:pPr>
+            <w:r>
+              <w:rPr>
+                <w:b/>
+              </w:rPr>
+              <w:t>Duplicate</w:t>
+            </w:r>
+            <w:r>
+              <w:t xml:space="preserve"> this sprite and place the duplicate along the right edge of the stage. </w:t>
+            </w:r>
+          </w:p>
+          <w:p>
+            <w:pPr>
+              <w:spacing w:line="276" w:lineRule="auto"/>
+              <w:jc w:val="center"/>
+            </w:pPr>
+            <w:r>
+              <w:t xml:space="preserve">Rename this sprite to </w:t>
+            </w:r>
             <w:r>
               <w:rPr>
                 <w:i/>
               </w:rPr>
-              <w:t>.</w:t>
-            </w:r>
-          </w:p>
-          <w:p>
-            <w:pPr>
-              <w:spacing w:line="276" w:lineRule="auto"/>
-              <w:jc w:val="center"/>
-              <w:rPr>
-                <w:b/>
-              </w:rPr>
-            </w:pPr>
-            <w:r>
-              <w:t>Place this sprite along the left edge of the stage.</w:t>
-            </w:r>
-          </w:p>
-          <w:p>
-            <w:pPr>
-              <w:spacing w:line="276" w:lineRule="auto"/>
-              <w:jc w:val="center"/>
-            </w:pPr>
-            <w:r>
-              <w:rPr>
-                <w:b/>
-              </w:rPr>
-              <w:t>Duplicate</w:t>
-            </w:r>
-            <w:r>
-              <w:t xml:space="preserve"> this sprite and place the duplicate along the right edge of the stage. </w:t>
-            </w:r>
-          </w:p>
-          <w:p>
-            <w:pPr>
-              <w:spacing w:line="276" w:lineRule="auto"/>
-              <w:jc w:val="center"/>
-            </w:pPr>
-            <w:r>
-              <w:t xml:space="preserve">Rename this sprite to </w:t>
-            </w:r>
-            <w:proofErr w:type="spellStart"/>
-            <w:r>
-              <w:rPr>
-                <w:i/>
-              </w:rPr>
               <w:t>EndZoneTwo</w:t>
             </w:r>
-            <w:proofErr w:type="spellEnd"/>
             <w:r>
               <w:t>.</w:t>
             </w:r>
@@ -1564,14 +1530,12 @@
             <w:r>
               <w:t xml:space="preserve">On </w:t>
             </w:r>
-            <w:proofErr w:type="spellStart"/>
             <w:r>
               <w:rPr>
                 <w:b/>
               </w:rPr>
               <w:t>PaddleOne</w:t>
             </w:r>
-            <w:proofErr w:type="spellEnd"/>
             <w:r>
               <w:t xml:space="preserve"> sprite, place the following script blocks. This will:</w:t>
             </w:r>
@@ -1695,31 +1659,21 @@
             <w:r>
               <w:t xml:space="preserve">Copy </w:t>
             </w:r>
-            <w:proofErr w:type="spellStart"/>
             <w:r>
               <w:rPr>
                 <w:b/>
               </w:rPr>
-              <w:t>PaddleOne</w:t>
-            </w:r>
-            <w:proofErr w:type="spellEnd"/>
+              <w:t xml:space="preserve">PaddleOne </w:t>
+            </w:r>
+            <w:r>
+              <w:t xml:space="preserve">block to </w:t>
+            </w:r>
             <w:r>
               <w:rPr>
                 <w:b/>
               </w:rPr>
-              <w:t xml:space="preserve"> </w:t>
-            </w:r>
-            <w:r>
-              <w:t xml:space="preserve">block to </w:t>
-            </w:r>
-            <w:proofErr w:type="spellStart"/>
-            <w:r>
-              <w:rPr>
-                <w:b/>
-              </w:rPr>
               <w:t>PaddleTwo</w:t>
             </w:r>
-            <w:proofErr w:type="spellEnd"/>
             <w:r>
               <w:t xml:space="preserve"> (drag and drop).</w:t>
             </w:r>
@@ -2089,13 +2043,23 @@
               <w:jc w:val="center"/>
             </w:pPr>
             <w:r>
-              <w:t xml:space="preserve">Create a variable to hold the score for </w:t>
-            </w:r>
-            <w:proofErr w:type="spellStart"/>
-            <w:r>
-              <w:t>PlayerOne</w:t>
-            </w:r>
-            <w:proofErr w:type="spellEnd"/>
+              <w:t>Create a variable to hold the score for PlayerOne.</w:t>
+            </w:r>
+          </w:p>
+          <w:p>
+            <w:pPr>
+              <w:spacing w:line="360" w:lineRule="auto"/>
+              <w:jc w:val="center"/>
+            </w:pPr>
+            <w:r>
+              <w:t xml:space="preserve">Name this variable </w:t>
+            </w:r>
+            <w:r>
+              <w:rPr>
+                <w:i/>
+              </w:rPr>
+              <w:t>PlayerOneScore</w:t>
+            </w:r>
             <w:r>
               <w:t>.</w:t>
             </w:r>
@@ -2104,41 +2068,19 @@
             <w:pPr>
               <w:spacing w:line="360" w:lineRule="auto"/>
               <w:jc w:val="center"/>
-            </w:pPr>
-            <w:r>
-              <w:t xml:space="preserve">Name this variable </w:t>
-            </w:r>
-            <w:proofErr w:type="spellStart"/>
-            <w:r>
               <w:rPr>
                 <w:i/>
               </w:rPr>
-              <w:t>PlayerOneScore</w:t>
-            </w:r>
-            <w:proofErr w:type="spellEnd"/>
-            <w:r>
-              <w:t>.</w:t>
-            </w:r>
-          </w:p>
-          <w:p>
-            <w:pPr>
-              <w:spacing w:line="360" w:lineRule="auto"/>
-              <w:jc w:val="center"/>
+            </w:pPr>
+            <w:r>
+              <w:t xml:space="preserve">Do this again to make another variable called </w:t>
+            </w:r>
+            <w:r>
               <w:rPr>
                 <w:i/>
               </w:rPr>
-            </w:pPr>
-            <w:r>
-              <w:t xml:space="preserve">Do this again to make another variable called </w:t>
-            </w:r>
-            <w:proofErr w:type="spellStart"/>
-            <w:r>
-              <w:rPr>
-                <w:i/>
-              </w:rPr>
               <w:t>PlayerTwoScore</w:t>
             </w:r>
-            <w:proofErr w:type="spellEnd"/>
           </w:p>
         </w:tc>
         <w:tc>
@@ -2258,14 +2200,12 @@
             <w:r>
               <w:t xml:space="preserve">Change the score if an </w:t>
             </w:r>
-            <w:proofErr w:type="spellStart"/>
             <w:r>
               <w:rPr>
                 <w:i/>
               </w:rPr>
               <w:t>EndZone</w:t>
             </w:r>
-            <w:proofErr w:type="spellEnd"/>
             <w:r>
               <w:t xml:space="preserve"> is touched</w:t>
             </w:r>
@@ -2810,7 +2750,6 @@
                                 <w:lang w:val="en-US"/>
                               </w:rPr>
                             </w:pPr>
-                            <w:proofErr w:type="spellStart"/>
                             <w:r>
                               <w:rPr>
                                 <w:rFonts w:ascii="Futura Condensed Medium" w:hAnsi="Futura Condensed Medium" w:cs="Futura Condensed Medium"/>
@@ -2821,7 +2760,6 @@
                               </w:rPr>
                               <w:t>CoderDojo</w:t>
                             </w:r>
-                            <w:proofErr w:type="spellEnd"/>
                           </w:p>
                           <w:p>
                             <w:pPr>

</xml_diff>